<commit_message>
updated direction of IR pulese
</commit_message>
<xml_diff>
--- a/art/art.docx
+++ b/art/art.docx
@@ -10,8 +10,8 @@
         <mc:AlternateContent>
           <mc:Choice Requires="wpc">
             <w:drawing>
-              <wp:inline distT="0" distB="0" distL="0" distR="0" wp14:anchorId="7FCB3EB6" wp14:editId="6779305F">
-                <wp:extent cx="8001000" cy="5372100"/>
+              <wp:inline distT="0" distB="0" distL="0" distR="0" wp14:anchorId="7FCB3EB6" wp14:editId="70AD3FA7">
+                <wp:extent cx="8001000" cy="5829300"/>
                 <wp:effectExtent l="0" t="0" r="0" b="0"/>
                 <wp:docPr id="1" name="Canvas 1"/>
                 <wp:cNvGraphicFramePr>
@@ -37,7 +37,7 @@
                         </pic:blipFill>
                         <pic:spPr>
                           <a:xfrm rot="17496191">
-                            <a:off x="4022426" y="753736"/>
+                            <a:off x="5508327" y="1896736"/>
                             <a:ext cx="1847992" cy="1057114"/>
                           </a:xfrm>
                           <a:prstGeom prst="rect">
@@ -58,7 +58,7 @@
                         </pic:blipFill>
                         <pic:spPr>
                           <a:xfrm rot="5400000">
-                            <a:off x="-372428" y="1858327"/>
+                            <a:off x="-372427" y="2887027"/>
                             <a:ext cx="2858770" cy="1885315"/>
                           </a:xfrm>
                           <a:prstGeom prst="rect">
@@ -71,8 +71,8 @@
                         <wps:cNvCnPr/>
                         <wps:spPr>
                           <a:xfrm flipV="1">
-                            <a:off x="1855519" y="1644732"/>
-                            <a:ext cx="3351811" cy="2969"/>
+                            <a:off x="1855520" y="2673862"/>
+                            <a:ext cx="4826967" cy="2540"/>
                           </a:xfrm>
                           <a:prstGeom prst="line">
                             <a:avLst/>
@@ -105,9 +105,9 @@
                         <wps:cNvPr id="5" name="Straight Connector 5"/>
                         <wps:cNvCnPr/>
                         <wps:spPr>
-                          <a:xfrm>
-                            <a:off x="1932709" y="1816925"/>
-                            <a:ext cx="3096491" cy="0"/>
+                          <a:xfrm flipV="1">
+                            <a:off x="1932710" y="2829873"/>
+                            <a:ext cx="4576431" cy="15752"/>
                           </a:xfrm>
                           <a:prstGeom prst="line">
                             <a:avLst/>
@@ -151,7 +151,7 @@
                         </pic:blipFill>
                         <pic:spPr>
                           <a:xfrm>
-                            <a:off x="6413500" y="273050"/>
+                            <a:off x="3314700" y="800100"/>
                             <a:ext cx="1317796" cy="1332081"/>
                           </a:xfrm>
                           <a:prstGeom prst="rect">
@@ -164,8 +164,8 @@
                         <wps:cNvCnPr/>
                         <wps:spPr>
                           <a:xfrm>
-                            <a:off x="1855519" y="1908958"/>
-                            <a:ext cx="3001489" cy="2969"/>
+                            <a:off x="1855520" y="2937658"/>
+                            <a:ext cx="4480275" cy="9224"/>
                           </a:xfrm>
                           <a:prstGeom prst="line">
                             <a:avLst/>
@@ -198,9 +198,9 @@
                         <wps:cNvPr id="12" name="Arrow: Left 12"/>
                         <wps:cNvSpPr/>
                         <wps:spPr>
-                          <a:xfrm>
-                            <a:off x="5359400" y="685800"/>
-                            <a:ext cx="1123950" cy="247650"/>
+                          <a:xfrm rot="11465624">
+                            <a:off x="3557644" y="1496258"/>
+                            <a:ext cx="2675392" cy="247650"/>
                           </a:xfrm>
                           <a:prstGeom prst="leftArrow">
                             <a:avLst/>
@@ -242,7 +242,7 @@
                         <wps:cNvSpPr txBox="1"/>
                         <wps:spPr>
                           <a:xfrm>
-                            <a:off x="457200" y="914400"/>
+                            <a:off x="457201" y="1943100"/>
                             <a:ext cx="1828800" cy="685800"/>
                           </a:xfrm>
                           <a:prstGeom prst="rect">
@@ -269,7 +269,7 @@
                                   <w:sz w:val="28"/>
                                   <w:szCs w:val="28"/>
                                 </w:rPr>
-                                <w:t>Raspberry Pi 3</w:t>
+                                <w:t xml:space="preserve">Raspberry Pi </w:t>
                               </w:r>
                             </w:p>
                           </w:txbxContent>
@@ -286,7 +286,7 @@
                         <wps:cNvSpPr txBox="1"/>
                         <wps:spPr>
                           <a:xfrm>
-                            <a:off x="3771900" y="2286000"/>
+                            <a:off x="5257801" y="3429000"/>
                             <a:ext cx="1828800" cy="685800"/>
                           </a:xfrm>
                           <a:prstGeom prst="rect">
@@ -330,7 +330,7 @@
                         <wps:cNvSpPr txBox="1"/>
                         <wps:spPr>
                           <a:xfrm>
-                            <a:off x="6515100" y="1714500"/>
+                            <a:off x="3343275" y="495300"/>
                             <a:ext cx="1257300" cy="685800"/>
                           </a:xfrm>
                           <a:prstGeom prst="rect">
@@ -374,7 +374,7 @@
                         <wps:cNvSpPr txBox="1"/>
                         <wps:spPr>
                           <a:xfrm>
-                            <a:off x="5095875" y="885825"/>
+                            <a:off x="4581525" y="1343025"/>
                             <a:ext cx="1828800" cy="685800"/>
                           </a:xfrm>
                           <a:prstGeom prst="rect">
@@ -421,7 +421,7 @@
           </mc:Choice>
           <mc:Fallback>
             <w:pict>
-              <v:group w14:anchorId="7FCB3EB6" id="Canvas 1" o:spid="_x0000_s1026" editas="canvas" style="width:630pt;height:423pt;mso-position-horizontal-relative:char;mso-position-vertical-relative:line" coordsize="80010,53721" o:gfxdata="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">
+              <v:group w14:anchorId="7FCB3EB6" id="Canvas 1" o:spid="_x0000_s1026" editas="canvas" style="width:630pt;height:459pt;mso-position-horizontal-relative:char;mso-position-vertical-relative:line" coordsize="80010,58293" o:gfxdata="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